<commit_message>
update and new files added
</commit_message>
<xml_diff>
--- a/1_PrototypeCSV/2_FinalPrototype/3_PrototypeCSV_Documentation.docx
+++ b/1_PrototypeCSV/2_FinalPrototype/3_PrototypeCSV_Documentation.docx
@@ -484,8 +484,6 @@
         <w:pStyle w:val="normal0"/>
         <w:jc w:val="both"/>
       </w:pPr>
-      <w:bookmarkStart w:id="0" w:name="_GoBack"/>
-      <w:bookmarkEnd w:id="0"/>
     </w:p>
     <w:p>
       <w:pPr>
@@ -2696,11 +2694,15 @@
     <w:p>
       <w:pPr>
         <w:pStyle w:val="normal0"/>
-        <w:ind w:firstLine="426"/>
-        <w:jc w:val="both"/>
-        <w:rPr>
-          <w:i/>
-        </w:rPr>
+        <w:pBdr>
+          <w:top w:val="nil"/>
+          <w:left w:val="nil"/>
+          <w:bottom w:val="nil"/>
+          <w:right w:val="nil"/>
+          <w:between w:val="nil"/>
+        </w:pBdr>
+        <w:ind w:left="426"/>
+        <w:jc w:val="both"/>
       </w:pPr>
       <w:r>
         <w:rPr>
@@ -2712,72 +2714,29 @@
     <w:p>
       <w:pPr>
         <w:pStyle w:val="normal0"/>
-        <w:jc w:val="both"/>
-        <w:rPr>
-          <w:i/>
-        </w:rPr>
-      </w:pPr>
-    </w:p>
-    <w:p>
-      <w:pPr>
-        <w:pStyle w:val="normal0"/>
-        <w:jc w:val="both"/>
-        <w:rPr>
-          <w:i/>
-        </w:rPr>
-      </w:pPr>
-    </w:p>
-    <w:p>
-      <w:pPr>
-        <w:pStyle w:val="normal0"/>
-        <w:numPr>
-          <w:ilvl w:val="0"/>
-          <w:numId w:val="1"/>
-        </w:numPr>
+        <w:pBdr>
+          <w:top w:val="nil"/>
+          <w:left w:val="nil"/>
+          <w:bottom w:val="nil"/>
+          <w:right w:val="nil"/>
+          <w:between w:val="nil"/>
+        </w:pBdr>
         <w:ind w:left="426"/>
         <w:jc w:val="both"/>
       </w:pPr>
-      <w:proofErr w:type="spellStart"/>
-      <w:r>
-        <w:rPr>
-          <w:b/>
-          <w:shd w:val="clear" w:color="auto" w:fill="EBDBE4"/>
-        </w:rPr>
-        <w:t>Type_evenement</w:t>
-      </w:r>
-      <w:proofErr w:type="spellEnd"/>
-      <w:r>
-        <w:rPr>
-          <w:b/>
-          <w:shd w:val="clear" w:color="auto" w:fill="EBDBE4"/>
-        </w:rPr>
-        <w:t xml:space="preserve"> (colonne T)</w:t>
-      </w:r>
-      <w:r>
-        <w:t> : indiquer « exhibition »</w:t>
-      </w:r>
-      <w:r>
-        <w:t xml:space="preserve"> s’il s’agit d’une exposition, ne pas remplir si le document (un périodique par exemple) n’est pas associé à un événement.</w:t>
-      </w:r>
-    </w:p>
-    <w:p>
-      <w:pPr>
-        <w:pStyle w:val="normal0"/>
-        <w:ind w:firstLine="426"/>
-        <w:jc w:val="both"/>
-        <w:rPr>
-          <w:i/>
-        </w:rPr>
-      </w:pPr>
-    </w:p>
-    <w:p>
-      <w:pPr>
-        <w:pStyle w:val="normal0"/>
-        <w:ind w:firstLine="426"/>
-        <w:jc w:val="both"/>
-        <w:rPr>
-          <w:i/>
-        </w:rPr>
+    </w:p>
+    <w:p>
+      <w:pPr>
+        <w:pStyle w:val="normal0"/>
+        <w:pBdr>
+          <w:top w:val="nil"/>
+          <w:left w:val="nil"/>
+          <w:bottom w:val="nil"/>
+          <w:right w:val="nil"/>
+          <w:between w:val="nil"/>
+        </w:pBdr>
+        <w:ind w:left="426"/>
+        <w:jc w:val="both"/>
       </w:pPr>
     </w:p>
     <w:p>
@@ -2801,61 +2760,142 @@
       <w:r>
         <w:rPr>
           <w:b/>
-          <w:color w:val="000000"/>
+          <w:bCs/>
+          <w:color w:val="000000"/>
+          <w:shd w:val="clear" w:color="auto" w:fill="FFFFFF"/>
+        </w:rPr>
+        <w:t>Notes_ressource</w:t>
+      </w:r>
+      <w:proofErr w:type="spellEnd"/>
+      <w:r>
+        <w:rPr>
+          <w:b/>
+          <w:bCs/>
+          <w:color w:val="000000"/>
+          <w:shd w:val="clear" w:color="auto" w:fill="FFFFFF"/>
+        </w:rPr>
+        <w:t xml:space="preserve"> (colonne T) </w:t>
+      </w:r>
+      <w:r>
+        <w:rPr>
+          <w:color w:val="000000"/>
+        </w:rPr>
+        <w:t xml:space="preserve">: </w:t>
+      </w:r>
+      <w:proofErr w:type="gramStart"/>
+      <w:r>
+        <w:rPr>
+          <w:color w:val="000000"/>
+        </w:rPr>
+        <w:t>notes</w:t>
+      </w:r>
+      <w:proofErr w:type="gramEnd"/>
+      <w:r>
+        <w:rPr>
+          <w:color w:val="000000"/>
+        </w:rPr>
+        <w:t xml:space="preserve"> concernant la ressource.</w:t>
+      </w:r>
+    </w:p>
+    <w:p>
+      <w:pPr>
+        <w:pStyle w:val="NormalWeb"/>
+        <w:spacing w:before="0" w:beforeAutospacing="0" w:after="0" w:afterAutospacing="0"/>
+        <w:ind w:firstLine="426"/>
+        <w:jc w:val="both"/>
+      </w:pPr>
+      <w:r>
+        <w:rPr>
+          <w:rFonts w:ascii="Times New Roman" w:hAnsi="Times New Roman"/>
+          <w:i/>
+          <w:iCs/>
+          <w:color w:val="000000"/>
+          <w:sz w:val="24"/>
+          <w:szCs w:val="24"/>
+        </w:rPr>
+        <w:t xml:space="preserve">Information à faire apparaître dans </w:t>
+      </w:r>
+      <w:proofErr w:type="spellStart"/>
+      <w:r>
+        <w:rPr>
+          <w:rFonts w:ascii="Times New Roman" w:hAnsi="Times New Roman"/>
+          <w:i/>
+          <w:iCs/>
+          <w:color w:val="000000"/>
+          <w:sz w:val="24"/>
+          <w:szCs w:val="24"/>
+        </w:rPr>
+        <w:t>BasArt</w:t>
+      </w:r>
+      <w:proofErr w:type="spellEnd"/>
+      <w:r>
+        <w:rPr>
+          <w:rFonts w:ascii="Times New Roman" w:hAnsi="Times New Roman"/>
+          <w:i/>
+          <w:iCs/>
+          <w:color w:val="000000"/>
+          <w:sz w:val="24"/>
+          <w:szCs w:val="24"/>
+        </w:rPr>
+        <w:t xml:space="preserve"> et éventuellement dans les manifestes.</w:t>
+      </w:r>
+    </w:p>
+    <w:p>
+      <w:pPr>
+        <w:pStyle w:val="normal0"/>
+        <w:jc w:val="both"/>
+        <w:rPr>
+          <w:i/>
+        </w:rPr>
+      </w:pPr>
+    </w:p>
+    <w:p>
+      <w:pPr>
+        <w:pStyle w:val="normal0"/>
+        <w:jc w:val="both"/>
+        <w:rPr>
+          <w:i/>
+        </w:rPr>
+      </w:pPr>
+    </w:p>
+    <w:p>
+      <w:pPr>
+        <w:pStyle w:val="normal0"/>
+        <w:numPr>
+          <w:ilvl w:val="0"/>
+          <w:numId w:val="1"/>
+        </w:numPr>
+        <w:ind w:left="426"/>
+        <w:jc w:val="both"/>
+      </w:pPr>
+      <w:proofErr w:type="spellStart"/>
+      <w:r>
+        <w:rPr>
+          <w:b/>
           <w:shd w:val="clear" w:color="auto" w:fill="EBDBE4"/>
         </w:rPr>
-        <w:t>Date_debut_exposition</w:t>
-      </w:r>
-      <w:proofErr w:type="spellEnd"/>
-      <w:r>
-        <w:rPr>
-          <w:b/>
-          <w:color w:val="000000"/>
+        <w:t>Type_evenement</w:t>
+      </w:r>
+      <w:proofErr w:type="spellEnd"/>
+      <w:r>
+        <w:rPr>
+          <w:b/>
           <w:shd w:val="clear" w:color="auto" w:fill="EBDBE4"/>
         </w:rPr>
-        <w:t xml:space="preserve"> (colonne </w:t>
+        <w:t xml:space="preserve"> (colonne U</w:t>
       </w:r>
       <w:r>
         <w:rPr>
           <w:b/>
           <w:shd w:val="clear" w:color="auto" w:fill="EBDBE4"/>
         </w:rPr>
-        <w:t>U</w:t>
-      </w:r>
-      <w:r>
-        <w:rPr>
-          <w:b/>
-          <w:color w:val="000000"/>
-          <w:shd w:val="clear" w:color="auto" w:fill="EBDBE4"/>
-        </w:rPr>
         <w:t>)</w:t>
       </w:r>
       <w:r>
-        <w:rPr>
-          <w:b/>
-          <w:color w:val="000000"/>
-        </w:rPr>
-        <w:t xml:space="preserve"> </w:t>
-      </w:r>
-      <w:r>
-        <w:rPr>
-          <w:color w:val="000000"/>
-        </w:rPr>
-        <w:t xml:space="preserve">: date de début de l’exposition (norme ISO-8601 : </w:t>
-      </w:r>
-      <w:proofErr w:type="spellStart"/>
-      <w:r>
-        <w:rPr>
-          <w:color w:val="000000"/>
-        </w:rPr>
-        <w:t>yyyy</w:t>
-      </w:r>
-      <w:proofErr w:type="spellEnd"/>
-      <w:r>
-        <w:rPr>
-          <w:color w:val="000000"/>
-        </w:rPr>
-        <w:t>-mm-dd).</w:t>
+        <w:t> : indiquer « exhibition »</w:t>
+      </w:r>
+      <w:r>
+        <w:t xml:space="preserve"> s’il s’agit d’une exposition, ne pas remplir si le document (un périodique par exemple) n’est pas associé à un événement.</w:t>
       </w:r>
     </w:p>
     <w:p>
@@ -2867,37 +2907,15 @@
           <w:i/>
         </w:rPr>
       </w:pPr>
-      <w:r>
-        <w:rPr>
-          <w:i/>
-        </w:rPr>
-        <w:t xml:space="preserve">Information à faire apparaître dans </w:t>
-      </w:r>
-      <w:proofErr w:type="spellStart"/>
-      <w:r>
-        <w:rPr>
-          <w:i/>
-        </w:rPr>
-        <w:t>BasArt</w:t>
-      </w:r>
-      <w:proofErr w:type="spellEnd"/>
-      <w:r>
-        <w:rPr>
-          <w:i/>
-        </w:rPr>
-        <w:t xml:space="preserve"> et éventuellement dans les manifestes.</w:t>
-      </w:r>
-    </w:p>
-    <w:p>
-      <w:pPr>
-        <w:pStyle w:val="normal0"/>
-        <w:jc w:val="both"/>
-      </w:pPr>
-    </w:p>
-    <w:p>
-      <w:pPr>
-        <w:pStyle w:val="normal0"/>
-        <w:jc w:val="both"/>
+    </w:p>
+    <w:p>
+      <w:pPr>
+        <w:pStyle w:val="normal0"/>
+        <w:ind w:firstLine="426"/>
+        <w:jc w:val="both"/>
+        <w:rPr>
+          <w:i/>
+        </w:rPr>
       </w:pPr>
     </w:p>
     <w:p>
@@ -2924,7 +2942,7 @@
           <w:color w:val="000000"/>
           <w:shd w:val="clear" w:color="auto" w:fill="EBDBE4"/>
         </w:rPr>
-        <w:t>Date_fin_exposition</w:t>
+        <w:t>Date_debut_exposition</w:t>
       </w:r>
       <w:proofErr w:type="spellEnd"/>
       <w:r>
@@ -2933,7 +2951,7 @@
           <w:color w:val="000000"/>
           <w:shd w:val="clear" w:color="auto" w:fill="EBDBE4"/>
         </w:rPr>
-        <w:t xml:space="preserve"> (colonne </w:t>
+        <w:t xml:space="preserve"> (colonne </w:t>
       </w:r>
       <w:r>
         <w:rPr>
@@ -2952,9 +2970,16 @@
       </w:r>
       <w:r>
         <w:rPr>
-          <w:color w:val="000000"/>
-        </w:rPr>
-        <w:t xml:space="preserve"> : date de fin de l’exposition (norme ISO-8601 : </w:t>
+          <w:b/>
+          <w:color w:val="000000"/>
+        </w:rPr>
+        <w:t xml:space="preserve"> </w:t>
+      </w:r>
+      <w:r>
+        <w:rPr>
+          <w:color w:val="000000"/>
+        </w:rPr>
+        <w:t xml:space="preserve">: date de début de l’exposition (norme ISO-8601 : </w:t>
       </w:r>
       <w:proofErr w:type="spellStart"/>
       <w:r>
@@ -3000,6 +3025,12 @@
         </w:rPr>
         <w:t xml:space="preserve"> et éventuellement dans les manifestes.</w:t>
       </w:r>
+    </w:p>
+    <w:p>
+      <w:pPr>
+        <w:pStyle w:val="normal0"/>
+        <w:jc w:val="both"/>
+      </w:pPr>
     </w:p>
     <w:p>
       <w:pPr>
@@ -3031,7 +3062,7 @@
           <w:color w:val="000000"/>
           <w:shd w:val="clear" w:color="auto" w:fill="EBDBE4"/>
         </w:rPr>
-        <w:t>Notes_catalogue_expo</w:t>
+        <w:t>Date_fin_exposition</w:t>
       </w:r>
       <w:proofErr w:type="spellEnd"/>
       <w:r>
@@ -3049,6 +3080,8 @@
         </w:rPr>
         <w:t>W</w:t>
       </w:r>
+      <w:bookmarkStart w:id="0" w:name="_GoBack"/>
+      <w:bookmarkEnd w:id="0"/>
       <w:r>
         <w:rPr>
           <w:b/>
@@ -3059,30 +3092,23 @@
       </w:r>
       <w:r>
         <w:rPr>
-          <w:b/>
-          <w:color w:val="000000"/>
-        </w:rPr>
-        <w:t> </w:t>
-      </w:r>
-      <w:r>
-        <w:rPr>
-          <w:color w:val="000000"/>
-        </w:rPr>
-        <w:t xml:space="preserve">: </w:t>
-      </w:r>
-      <w:proofErr w:type="gramStart"/>
-      <w:r>
-        <w:rPr>
-          <w:color w:val="000000"/>
-        </w:rPr>
-        <w:t>notes</w:t>
-      </w:r>
-      <w:proofErr w:type="gramEnd"/>
-      <w:r>
-        <w:rPr>
-          <w:color w:val="000000"/>
-        </w:rPr>
-        <w:t xml:space="preserve"> concernant le catalogue d’exposition.</w:t>
+          <w:color w:val="000000"/>
+        </w:rPr>
+        <w:t xml:space="preserve"> : date de fin de l’exposition (norme ISO-8601 : </w:t>
+      </w:r>
+      <w:proofErr w:type="spellStart"/>
+      <w:r>
+        <w:rPr>
+          <w:color w:val="000000"/>
+        </w:rPr>
+        <w:t>yyyy</w:t>
+      </w:r>
+      <w:proofErr w:type="spellEnd"/>
+      <w:r>
+        <w:rPr>
+          <w:color w:val="000000"/>
+        </w:rPr>
+        <w:t>-mm-dd).</w:t>
       </w:r>
     </w:p>
     <w:p>
@@ -3114,16 +3140,6 @@
         </w:rPr>
         <w:t xml:space="preserve"> et éventuellement dans les manifestes.</w:t>
       </w:r>
-    </w:p>
-    <w:p>
-      <w:pPr>
-        <w:pStyle w:val="normal0"/>
-        <w:ind w:firstLine="426"/>
-        <w:jc w:val="both"/>
-        <w:rPr>
-          <w:i/>
-        </w:rPr>
-      </w:pPr>
     </w:p>
     <w:p>
       <w:pPr>
@@ -6256,7 +6272,7 @@
         <w:noProof/>
         <w:color w:val="000000"/>
       </w:rPr>
-      <w:t>7</w:t>
+      <w:t>5</w:t>
     </w:r>
     <w:r>
       <w:rPr>
@@ -6916,6 +6932,155 @@
     </w:lvl>
   </w:abstractNum>
   <w:abstractNum w:abstractNumId="2">
+    <w:nsid w:val="74443886"/>
+    <w:multiLevelType w:val="multilevel"/>
+    <w:tmpl w:val="542C6EE2"/>
+    <w:lvl w:ilvl="0">
+      <w:start w:val="1"/>
+      <w:numFmt w:val="bullet"/>
+      <w:lvlText w:val=""/>
+      <w:lvlJc w:val="left"/>
+      <w:pPr>
+        <w:tabs>
+          <w:tab w:val="num" w:pos="720"/>
+        </w:tabs>
+        <w:ind w:left="720" w:hanging="360"/>
+      </w:pPr>
+      <w:rPr>
+        <w:rFonts w:ascii="Symbol" w:hAnsi="Symbol" w:hint="default"/>
+        <w:sz w:val="20"/>
+      </w:rPr>
+    </w:lvl>
+    <w:lvl w:ilvl="1" w:tentative="1">
+      <w:start w:val="1"/>
+      <w:numFmt w:val="bullet"/>
+      <w:lvlText w:val="o"/>
+      <w:lvlJc w:val="left"/>
+      <w:pPr>
+        <w:tabs>
+          <w:tab w:val="num" w:pos="1440"/>
+        </w:tabs>
+        <w:ind w:left="1440" w:hanging="360"/>
+      </w:pPr>
+      <w:rPr>
+        <w:rFonts w:ascii="Courier New" w:hAnsi="Courier New" w:hint="default"/>
+        <w:sz w:val="20"/>
+      </w:rPr>
+    </w:lvl>
+    <w:lvl w:ilvl="2" w:tentative="1">
+      <w:start w:val="1"/>
+      <w:numFmt w:val="bullet"/>
+      <w:lvlText w:val=""/>
+      <w:lvlJc w:val="left"/>
+      <w:pPr>
+        <w:tabs>
+          <w:tab w:val="num" w:pos="2160"/>
+        </w:tabs>
+        <w:ind w:left="2160" w:hanging="360"/>
+      </w:pPr>
+      <w:rPr>
+        <w:rFonts w:ascii="Wingdings" w:hAnsi="Wingdings" w:hint="default"/>
+        <w:sz w:val="20"/>
+      </w:rPr>
+    </w:lvl>
+    <w:lvl w:ilvl="3" w:tentative="1">
+      <w:start w:val="1"/>
+      <w:numFmt w:val="bullet"/>
+      <w:lvlText w:val=""/>
+      <w:lvlJc w:val="left"/>
+      <w:pPr>
+        <w:tabs>
+          <w:tab w:val="num" w:pos="2880"/>
+        </w:tabs>
+        <w:ind w:left="2880" w:hanging="360"/>
+      </w:pPr>
+      <w:rPr>
+        <w:rFonts w:ascii="Wingdings" w:hAnsi="Wingdings" w:hint="default"/>
+        <w:sz w:val="20"/>
+      </w:rPr>
+    </w:lvl>
+    <w:lvl w:ilvl="4" w:tentative="1">
+      <w:start w:val="1"/>
+      <w:numFmt w:val="bullet"/>
+      <w:lvlText w:val=""/>
+      <w:lvlJc w:val="left"/>
+      <w:pPr>
+        <w:tabs>
+          <w:tab w:val="num" w:pos="3600"/>
+        </w:tabs>
+        <w:ind w:left="3600" w:hanging="360"/>
+      </w:pPr>
+      <w:rPr>
+        <w:rFonts w:ascii="Wingdings" w:hAnsi="Wingdings" w:hint="default"/>
+        <w:sz w:val="20"/>
+      </w:rPr>
+    </w:lvl>
+    <w:lvl w:ilvl="5" w:tentative="1">
+      <w:start w:val="1"/>
+      <w:numFmt w:val="bullet"/>
+      <w:lvlText w:val=""/>
+      <w:lvlJc w:val="left"/>
+      <w:pPr>
+        <w:tabs>
+          <w:tab w:val="num" w:pos="4320"/>
+        </w:tabs>
+        <w:ind w:left="4320" w:hanging="360"/>
+      </w:pPr>
+      <w:rPr>
+        <w:rFonts w:ascii="Wingdings" w:hAnsi="Wingdings" w:hint="default"/>
+        <w:sz w:val="20"/>
+      </w:rPr>
+    </w:lvl>
+    <w:lvl w:ilvl="6" w:tentative="1">
+      <w:start w:val="1"/>
+      <w:numFmt w:val="bullet"/>
+      <w:lvlText w:val=""/>
+      <w:lvlJc w:val="left"/>
+      <w:pPr>
+        <w:tabs>
+          <w:tab w:val="num" w:pos="5040"/>
+        </w:tabs>
+        <w:ind w:left="5040" w:hanging="360"/>
+      </w:pPr>
+      <w:rPr>
+        <w:rFonts w:ascii="Wingdings" w:hAnsi="Wingdings" w:hint="default"/>
+        <w:sz w:val="20"/>
+      </w:rPr>
+    </w:lvl>
+    <w:lvl w:ilvl="7" w:tentative="1">
+      <w:start w:val="1"/>
+      <w:numFmt w:val="bullet"/>
+      <w:lvlText w:val=""/>
+      <w:lvlJc w:val="left"/>
+      <w:pPr>
+        <w:tabs>
+          <w:tab w:val="num" w:pos="5760"/>
+        </w:tabs>
+        <w:ind w:left="5760" w:hanging="360"/>
+      </w:pPr>
+      <w:rPr>
+        <w:rFonts w:ascii="Wingdings" w:hAnsi="Wingdings" w:hint="default"/>
+        <w:sz w:val="20"/>
+      </w:rPr>
+    </w:lvl>
+    <w:lvl w:ilvl="8" w:tentative="1">
+      <w:start w:val="1"/>
+      <w:numFmt w:val="bullet"/>
+      <w:lvlText w:val=""/>
+      <w:lvlJc w:val="left"/>
+      <w:pPr>
+        <w:tabs>
+          <w:tab w:val="num" w:pos="6480"/>
+        </w:tabs>
+        <w:ind w:left="6480" w:hanging="360"/>
+      </w:pPr>
+      <w:rPr>
+        <w:rFonts w:ascii="Wingdings" w:hAnsi="Wingdings" w:hint="default"/>
+        <w:sz w:val="20"/>
+      </w:rPr>
+    </w:lvl>
+  </w:abstractNum>
+  <w:abstractNum w:abstractNumId="3">
     <w:nsid w:val="7D4176FA"/>
     <w:multiLevelType w:val="multilevel"/>
     <w:tmpl w:val="4B788824"/>
@@ -7036,6 +7201,9 @@
     <w:abstractNumId w:val="1"/>
   </w:num>
   <w:num w:numId="3">
+    <w:abstractNumId w:val="3"/>
+  </w:num>
+  <w:num w:numId="4">
     <w:abstractNumId w:val="2"/>
   </w:num>
 </w:numbering>
@@ -7378,6 +7546,22 @@
       <w:vertAlign w:val="superscript"/>
     </w:rPr>
   </w:style>
+  <w:style w:type="paragraph" w:styleId="NormalWeb">
+    <w:name w:val="Normal (Web)"/>
+    <w:basedOn w:val="Normal"/>
+    <w:uiPriority w:val="99"/>
+    <w:semiHidden/>
+    <w:unhideWhenUsed/>
+    <w:rsid w:val="00F2429C"/>
+    <w:pPr>
+      <w:spacing w:before="100" w:beforeAutospacing="1" w:after="100" w:afterAutospacing="1"/>
+    </w:pPr>
+    <w:rPr>
+      <w:rFonts w:ascii="Times" w:hAnsi="Times"/>
+      <w:sz w:val="20"/>
+      <w:szCs w:val="20"/>
+    </w:rPr>
+  </w:style>
 </w:styles>
 </file>
 
@@ -7718,6 +7902,22 @@
       <w:vertAlign w:val="superscript"/>
     </w:rPr>
   </w:style>
+  <w:style w:type="paragraph" w:styleId="NormalWeb">
+    <w:name w:val="Normal (Web)"/>
+    <w:basedOn w:val="Normal"/>
+    <w:uiPriority w:val="99"/>
+    <w:semiHidden/>
+    <w:unhideWhenUsed/>
+    <w:rsid w:val="00F2429C"/>
+    <w:pPr>
+      <w:spacing w:before="100" w:beforeAutospacing="1" w:after="100" w:afterAutospacing="1"/>
+    </w:pPr>
+    <w:rPr>
+      <w:rFonts w:ascii="Times" w:hAnsi="Times"/>
+      <w:sz w:val="20"/>
+      <w:szCs w:val="20"/>
+    </w:rPr>
+  </w:style>
 </w:styles>
 </file>
 
@@ -8046,7 +8246,7 @@
 </file>
 
 <file path=customXml/itemProps1.xml><?xml version="1.0" encoding="utf-8"?>
-<ds:datastoreItem xmlns:ds="http://schemas.openxmlformats.org/officeDocument/2006/customXml" ds:itemID="{F6CFFDB9-F3DC-424F-A906-A3E7DA290DC9}">
+<ds:datastoreItem xmlns:ds="http://schemas.openxmlformats.org/officeDocument/2006/customXml" ds:itemID="{DD126E7C-7372-CC43-9CC5-0FF04734018B}">
   <ds:schemaRefs>
     <ds:schemaRef ds:uri="http://schemas.openxmlformats.org/officeDocument/2006/bibliography"/>
   </ds:schemaRefs>

</xml_diff>